<commit_message>
got everything to work, just need to recomment code
</commit_message>
<xml_diff>
--- a/cs1632Deliverable3.docx
+++ b/cs1632Deliverable3.docx
@@ -185,19 +185,6 @@
         <w:rPr>
           <w:b/>
         </w:rPr>
-        <w:t>Add screenshot of tests working.</w:t>
-      </w:r>
-    </w:p>
-    <w:p>
-      <w:pPr>
-        <w:rPr>
-          <w:b/>
-        </w:rPr>
-      </w:pPr>
-      <w:r>
-        <w:rPr>
-          <w:b/>
-        </w:rPr>
         <w:t xml:space="preserve">Add comments to </w:t>
       </w:r>
       <w:proofErr w:type="spellStart"/>
@@ -214,6 +201,104 @@
         </w:rPr>
         <w:t xml:space="preserve"> code.</w:t>
       </w:r>
+    </w:p>
+    <w:p>
+      <w:pPr>
+        <w:rPr>
+          <w:b/>
+        </w:rPr>
+      </w:pPr>
+    </w:p>
+    <w:p>
+      <w:pPr>
+        <w:rPr>
+          <w:b/>
+        </w:rPr>
+      </w:pPr>
+    </w:p>
+    <w:p>
+      <w:pPr>
+        <w:rPr>
+          <w:b/>
+        </w:rPr>
+      </w:pPr>
+    </w:p>
+    <w:p>
+      <w:pPr>
+        <w:rPr>
+          <w:b/>
+        </w:rPr>
+      </w:pPr>
+    </w:p>
+    <w:p>
+      <w:pPr>
+        <w:rPr>
+          <w:b/>
+        </w:rPr>
+      </w:pPr>
+    </w:p>
+    <w:p>
+      <w:pPr>
+        <w:rPr>
+          <w:b/>
+        </w:rPr>
+      </w:pPr>
+    </w:p>
+    <w:p>
+      <w:pPr>
+        <w:rPr>
+          <w:b/>
+        </w:rPr>
+      </w:pPr>
+    </w:p>
+    <w:p>
+      <w:pPr>
+        <w:rPr>
+          <w:b/>
+        </w:rPr>
+      </w:pPr>
+    </w:p>
+    <w:p>
+      <w:pPr>
+        <w:rPr>
+          <w:b/>
+        </w:rPr>
+      </w:pPr>
+    </w:p>
+    <w:p>
+      <w:pPr>
+        <w:rPr>
+          <w:b/>
+        </w:rPr>
+      </w:pPr>
+    </w:p>
+    <w:p>
+      <w:pPr>
+        <w:rPr>
+          <w:b/>
+        </w:rPr>
+      </w:pPr>
+    </w:p>
+    <w:p>
+      <w:pPr>
+        <w:rPr>
+          <w:b/>
+        </w:rPr>
+      </w:pPr>
+    </w:p>
+    <w:p>
+      <w:pPr>
+        <w:rPr>
+          <w:b/>
+        </w:rPr>
+      </w:pPr>
+    </w:p>
+    <w:p>
+      <w:pPr>
+        <w:rPr>
+          <w:b/>
+        </w:rPr>
+      </w:pPr>
     </w:p>
     <w:p>
       <w:pPr>
@@ -223,111 +308,6 @@
       </w:pPr>
       <w:bookmarkStart w:id="0" w:name="_GoBack"/>
       <w:bookmarkEnd w:id="0"/>
-    </w:p>
-    <w:p>
-      <w:pPr>
-        <w:rPr>
-          <w:b/>
-        </w:rPr>
-      </w:pPr>
-    </w:p>
-    <w:p>
-      <w:pPr>
-        <w:rPr>
-          <w:b/>
-        </w:rPr>
-      </w:pPr>
-    </w:p>
-    <w:p>
-      <w:pPr>
-        <w:rPr>
-          <w:b/>
-        </w:rPr>
-      </w:pPr>
-    </w:p>
-    <w:p>
-      <w:pPr>
-        <w:rPr>
-          <w:b/>
-        </w:rPr>
-      </w:pPr>
-    </w:p>
-    <w:p>
-      <w:pPr>
-        <w:rPr>
-          <w:b/>
-        </w:rPr>
-      </w:pPr>
-    </w:p>
-    <w:p>
-      <w:pPr>
-        <w:rPr>
-          <w:b/>
-        </w:rPr>
-      </w:pPr>
-    </w:p>
-    <w:p>
-      <w:pPr>
-        <w:rPr>
-          <w:b/>
-        </w:rPr>
-      </w:pPr>
-    </w:p>
-    <w:p>
-      <w:pPr>
-        <w:rPr>
-          <w:b/>
-        </w:rPr>
-      </w:pPr>
-    </w:p>
-    <w:p>
-      <w:pPr>
-        <w:rPr>
-          <w:b/>
-        </w:rPr>
-      </w:pPr>
-    </w:p>
-    <w:p>
-      <w:pPr>
-        <w:rPr>
-          <w:b/>
-        </w:rPr>
-      </w:pPr>
-    </w:p>
-    <w:p>
-      <w:pPr>
-        <w:rPr>
-          <w:b/>
-        </w:rPr>
-      </w:pPr>
-    </w:p>
-    <w:p>
-      <w:pPr>
-        <w:rPr>
-          <w:b/>
-        </w:rPr>
-      </w:pPr>
-    </w:p>
-    <w:p>
-      <w:pPr>
-        <w:rPr>
-          <w:b/>
-        </w:rPr>
-      </w:pPr>
-    </w:p>
-    <w:p>
-      <w:pPr>
-        <w:rPr>
-          <w:b/>
-        </w:rPr>
-      </w:pPr>
-    </w:p>
-    <w:p>
-      <w:pPr>
-        <w:rPr>
-          <w:b/>
-        </w:rPr>
-      </w:pPr>
     </w:p>
     <w:p>
       <w:pPr>
@@ -1798,21 +1778,7 @@
                 <w:rFonts w:eastAsia="Times New Roman" w:cs="Times New Roman"/>
                 <w:szCs w:val="24"/>
               </w:rPr>
-              <w:t>The program</w:t>
-            </w:r>
-            <w:r>
-              <w:rPr>
-                <w:rFonts w:eastAsia="Times New Roman" w:cs="Times New Roman"/>
-                <w:szCs w:val="24"/>
-              </w:rPr>
-              <w:t xml:space="preserve"> is unable to handle string, or decimal, input for factorial</w:t>
-            </w:r>
-            <w:r>
-              <w:rPr>
-                <w:rFonts w:eastAsia="Times New Roman" w:cs="Times New Roman"/>
-                <w:szCs w:val="24"/>
-              </w:rPr>
-              <w:t>.</w:t>
+              <w:t>The program is unable to handle string, or decimal, input for factorial.</w:t>
             </w:r>
           </w:p>
         </w:tc>
@@ -2056,21 +2022,7 @@
                 <w:rFonts w:eastAsia="Times New Roman" w:cs="Times New Roman"/>
                 <w:szCs w:val="24"/>
               </w:rPr>
-              <w:t>x.herokuapp.com and click the “</w:t>
-            </w:r>
-            <w:r>
-              <w:rPr>
-                <w:rFonts w:eastAsia="Times New Roman" w:cs="Times New Roman"/>
-                <w:szCs w:val="24"/>
-              </w:rPr>
-              <w:t>Factorial</w:t>
-            </w:r>
-            <w:r>
-              <w:rPr>
-                <w:rFonts w:eastAsia="Times New Roman" w:cs="Times New Roman"/>
-                <w:szCs w:val="24"/>
-              </w:rPr>
-              <w:t>” link at the top.</w:t>
+              <w:t>x.herokuapp.com and click the “Factorial” link at the top.</w:t>
             </w:r>
           </w:p>
         </w:tc>
@@ -2149,14 +2101,7 @@
                 <w:rFonts w:eastAsia="Times New Roman" w:cs="Times New Roman"/>
                 <w:szCs w:val="24"/>
               </w:rPr>
-              <w:t>Type “jester”</w:t>
-            </w:r>
-            <w:r>
-              <w:rPr>
-                <w:rFonts w:eastAsia="Times New Roman" w:cs="Times New Roman"/>
-                <w:szCs w:val="24"/>
-              </w:rPr>
-              <w:t xml:space="preserve"> into the textbox and hit enter.</w:t>
+              <w:t>Type “jester” into the textbox and hit enter.</w:t>
             </w:r>
           </w:p>
         </w:tc>
@@ -2228,7 +2173,6 @@
                 <w:rFonts w:eastAsia="Times New Roman" w:cs="Times New Roman"/>
                 <w:szCs w:val="24"/>
               </w:rPr>
-              <w:lastRenderedPageBreak/>
               <w:t>EXPECTED BEHAVIOR:</w:t>
             </w:r>
             <w:r>
@@ -2250,35 +2194,7 @@
                 <w:rFonts w:eastAsia="Times New Roman" w:cs="Times New Roman"/>
                 <w:szCs w:val="24"/>
               </w:rPr>
-              <w:t>website will display “</w:t>
-            </w:r>
-            <w:r>
-              <w:rPr>
-                <w:rFonts w:eastAsia="Times New Roman" w:cs="Times New Roman"/>
-                <w:szCs w:val="24"/>
-              </w:rPr>
-              <w:t xml:space="preserve">Factorial of </w:t>
-            </w:r>
-            <w:r>
-              <w:rPr>
-                <w:rFonts w:eastAsia="Times New Roman" w:cs="Times New Roman"/>
-                <w:szCs w:val="24"/>
-              </w:rPr>
-              <w:t xml:space="preserve">5 is </w:t>
-            </w:r>
-            <w:r>
-              <w:rPr>
-                <w:rFonts w:eastAsia="Times New Roman" w:cs="Times New Roman"/>
-                <w:szCs w:val="24"/>
-              </w:rPr>
-              <w:t>120</w:t>
-            </w:r>
-            <w:r>
-              <w:rPr>
-                <w:rFonts w:eastAsia="Times New Roman" w:cs="Times New Roman"/>
-                <w:szCs w:val="24"/>
-              </w:rPr>
-              <w:t xml:space="preserve">!” </w:t>
+              <w:t xml:space="preserve">website will display “Factorial of 5 is 120!” </w:t>
             </w:r>
           </w:p>
         </w:tc>
@@ -2315,14 +2231,7 @@
           <w:rFonts w:eastAsia="Times New Roman" w:cs="Times New Roman"/>
           <w:szCs w:val="24"/>
         </w:rPr>
-        <w:t xml:space="preserve">OBSERVED BEHAVIOR: The website </w:t>
-      </w:r>
-      <w:r>
-        <w:rPr>
-          <w:rFonts w:eastAsia="Times New Roman" w:cs="Times New Roman"/>
-          <w:szCs w:val="24"/>
-        </w:rPr>
-        <w:t>displays an internal server error.</w:t>
+        <w:t>OBSERVED BEHAVIOR: The website displays an internal server error.</w:t>
       </w:r>
     </w:p>
     <w:sectPr>

</xml_diff>